<commit_message>
Macro and Micro tasks
</commit_message>
<xml_diff>
--- a/JavaScript.docx
+++ b/JavaScript.docx
@@ -269,8 +269,6 @@
           </wp:inline>
         </w:drawing>
       </w:r>
-      <w:bookmarkStart w:id="0" w:name="_GoBack"/>
-      <w:bookmarkEnd w:id="0"/>
     </w:p>
     <w:p>
       <w:pPr>
@@ -13867,10 +13865,407 @@
           <w:lang w:val="en-US"/>
         </w:rPr>
       </w:pPr>
+      <w:r>
+        <w:rPr>
+          <w:rFonts w:cstheme="minorHAnsi"/>
+          <w:sz w:val="32"/>
+          <w:szCs w:val="32"/>
+          <w:lang w:val="en-US"/>
+        </w:rPr>
+        <w:tab/>
+      </w:r>
+      <w:r>
+        <w:rPr>
+          <w:rFonts w:cstheme="minorHAnsi"/>
+          <w:sz w:val="32"/>
+          <w:szCs w:val="32"/>
+          <w:lang w:val="en-US"/>
+        </w:rPr>
+        <w:tab/>
+      </w:r>
+    </w:p>
+    <w:p>
+      <w:pPr>
+        <w:spacing w:line="276" w:lineRule="auto"/>
+        <w:rPr>
+          <w:rFonts w:cstheme="minorHAnsi"/>
+          <w:b/>
+          <w:sz w:val="36"/>
+          <w:szCs w:val="36"/>
+          <w:lang w:val="en-US"/>
+        </w:rPr>
+      </w:pPr>
+      <w:r>
+        <w:rPr>
+          <w:rFonts w:cstheme="minorHAnsi"/>
+          <w:sz w:val="32"/>
+          <w:szCs w:val="32"/>
+          <w:lang w:val="en-US"/>
+        </w:rPr>
+        <w:tab/>
+      </w:r>
+      <w:r>
+        <w:rPr>
+          <w:rFonts w:cstheme="minorHAnsi"/>
+          <w:sz w:val="32"/>
+          <w:szCs w:val="32"/>
+          <w:lang w:val="en-US"/>
+        </w:rPr>
+        <w:tab/>
+      </w:r>
+      <w:r>
+        <w:rPr>
+          <w:rFonts w:cstheme="minorHAnsi"/>
+          <w:b/>
+          <w:sz w:val="36"/>
+          <w:szCs w:val="36"/>
+          <w:lang w:val="en-US"/>
+        </w:rPr>
+        <w:t>Call Stack, WebApi, task Queue E</w:t>
+      </w:r>
+      <w:r>
+        <w:rPr>
+          <w:rFonts w:cstheme="minorHAnsi"/>
+          <w:b/>
+          <w:sz w:val="36"/>
+          <w:szCs w:val="36"/>
+          <w:lang w:val="en-US"/>
+        </w:rPr>
+        <w:t>vent loop</w:t>
+      </w:r>
+    </w:p>
+    <w:p>
+      <w:pPr>
+        <w:spacing w:line="276" w:lineRule="auto"/>
+        <w:rPr>
+          <w:rFonts w:cstheme="minorHAnsi"/>
+          <w:b/>
+          <w:sz w:val="36"/>
+          <w:szCs w:val="36"/>
+          <w:lang w:val="en-US"/>
+        </w:rPr>
+      </w:pPr>
+      <w:r>
+        <w:rPr>
+          <w:noProof/>
+          <w:lang w:eastAsia="ru-RU"/>
+        </w:rPr>
+        <w:drawing>
+          <wp:inline distT="0" distB="0" distL="0" distR="0" wp14:anchorId="6DA0A56E" wp14:editId="7220684E">
+            <wp:extent cx="5514975" cy="3698535"/>
+            <wp:effectExtent l="0" t="0" r="0" b="0"/>
+            <wp:docPr id="4" name="Picture 4"/>
+            <wp:cNvGraphicFramePr>
+              <a:graphicFrameLocks xmlns:a="http://schemas.openxmlformats.org/drawingml/2006/main" noChangeAspect="1"/>
+            </wp:cNvGraphicFramePr>
+            <a:graphic xmlns:a="http://schemas.openxmlformats.org/drawingml/2006/main">
+              <a:graphicData uri="http://schemas.openxmlformats.org/drawingml/2006/picture">
+                <pic:pic xmlns:pic="http://schemas.openxmlformats.org/drawingml/2006/picture">
+                  <pic:nvPicPr>
+                    <pic:cNvPr id="1" name=""/>
+                    <pic:cNvPicPr/>
+                  </pic:nvPicPr>
+                  <pic:blipFill rotWithShape="1">
+                    <a:blip r:embed="rId13"/>
+                    <a:srcRect l="9620" t="4708" r="9567" b="6871"/>
+                    <a:stretch/>
+                  </pic:blipFill>
+                  <pic:spPr bwMode="auto">
+                    <a:xfrm>
+                      <a:off x="0" y="0"/>
+                      <a:ext cx="5534617" cy="3711708"/>
+                    </a:xfrm>
+                    <a:prstGeom prst="rect">
+                      <a:avLst/>
+                    </a:prstGeom>
+                    <a:ln>
+                      <a:noFill/>
+                    </a:ln>
+                    <a:extLst>
+                      <a:ext uri="{53640926-AAD7-44D8-BBD7-CCE9431645EC}">
+                        <a14:shadowObscured xmlns:a14="http://schemas.microsoft.com/office/drawing/2010/main"/>
+                      </a:ext>
+                    </a:extLst>
+                  </pic:spPr>
+                </pic:pic>
+              </a:graphicData>
+            </a:graphic>
+          </wp:inline>
+        </w:drawing>
+      </w:r>
+    </w:p>
+    <w:p>
+      <w:pPr>
+        <w:spacing w:line="276" w:lineRule="auto"/>
+        <w:rPr>
+          <w:rFonts w:cstheme="minorHAnsi"/>
+          <w:sz w:val="32"/>
+          <w:szCs w:val="32"/>
+          <w:lang w:val="en-US"/>
+        </w:rPr>
+      </w:pPr>
+      <w:r>
+        <w:rPr>
+          <w:rFonts w:cstheme="minorHAnsi"/>
+          <w:sz w:val="32"/>
+          <w:szCs w:val="32"/>
+          <w:lang w:val="en-US"/>
+        </w:rPr>
+        <w:t>Task Queue is also called callback queue. There are 2 types tasks of Macro and</w:t>
+      </w:r>
+      <w:r>
+        <w:rPr>
+          <w:rFonts w:cstheme="minorHAnsi"/>
+          <w:sz w:val="32"/>
+          <w:szCs w:val="32"/>
+          <w:lang w:val="en-US"/>
+        </w:rPr>
+        <w:t xml:space="preserve"> Micro Tasks</w:t>
+      </w:r>
+      <w:r>
+        <w:rPr>
+          <w:rFonts w:cstheme="minorHAnsi"/>
+          <w:sz w:val="32"/>
+          <w:szCs w:val="32"/>
+          <w:lang w:val="en-US"/>
+        </w:rPr>
+        <w:t xml:space="preserve">. Micro tasks are </w:t>
+      </w:r>
+      <w:proofErr w:type="gramStart"/>
+      <w:r>
+        <w:rPr>
+          <w:rFonts w:cstheme="minorHAnsi"/>
+          <w:sz w:val="32"/>
+          <w:szCs w:val="32"/>
+          <w:lang w:val="en-US"/>
+        </w:rPr>
+        <w:t>setTimeOut(</w:t>
+      </w:r>
+      <w:proofErr w:type="gramEnd"/>
+      <w:r>
+        <w:rPr>
+          <w:rFonts w:cstheme="minorHAnsi"/>
+          <w:sz w:val="32"/>
+          <w:szCs w:val="32"/>
+          <w:lang w:val="en-US"/>
+        </w:rPr>
+        <w:t>), button clicks and etc. Macro tasks are promises, fetch and etc. Micro Tasks are not going to wait for the stack to finish, they are going to be added as soon as the result is received. However, Macro tasks wait for the stack to finish, and when the stack is empty they are added in order.</w:t>
+      </w:r>
+    </w:p>
+    <w:p>
+      <w:pPr>
+        <w:spacing w:line="276" w:lineRule="auto"/>
+        <w:rPr>
+          <w:rFonts w:cstheme="minorHAnsi"/>
+          <w:sz w:val="32"/>
+          <w:szCs w:val="32"/>
+          <w:lang w:val="en-US"/>
+        </w:rPr>
+      </w:pPr>
+      <w:r>
+        <w:rPr>
+          <w:rFonts w:cstheme="minorHAnsi"/>
+          <w:sz w:val="32"/>
+          <w:szCs w:val="32"/>
+          <w:lang w:val="en-US"/>
+        </w:rPr>
+        <w:t xml:space="preserve">So by using </w:t>
+      </w:r>
+      <w:proofErr w:type="gramStart"/>
+      <w:r>
+        <w:rPr>
+          <w:rFonts w:cstheme="minorHAnsi"/>
+          <w:sz w:val="32"/>
+          <w:szCs w:val="32"/>
+          <w:lang w:val="en-US"/>
+        </w:rPr>
+        <w:t>setTimeOut(</w:t>
+      </w:r>
+      <w:proofErr w:type="gramEnd"/>
+      <w:r>
+        <w:rPr>
+          <w:rFonts w:cstheme="minorHAnsi"/>
+          <w:sz w:val="32"/>
+          <w:szCs w:val="32"/>
+          <w:lang w:val="en-US"/>
+        </w:rPr>
+        <w:t>) method, we ensure that minimum this much time will be waited but it doesn’t mean that it will certainly be executed after that time because the stack has to be emptied.</w:t>
+      </w:r>
+    </w:p>
+    <w:p>
+      <w:pPr>
+        <w:spacing w:line="276" w:lineRule="auto"/>
+        <w:rPr>
+          <w:rFonts w:cstheme="minorHAnsi"/>
+          <w:sz w:val="32"/>
+          <w:szCs w:val="32"/>
+          <w:lang w:val="en-US"/>
+        </w:rPr>
+      </w:pPr>
+      <w:r>
+        <w:rPr>
+          <w:rFonts w:cstheme="minorHAnsi"/>
+          <w:sz w:val="32"/>
+          <w:szCs w:val="32"/>
+          <w:lang w:val="en-US"/>
+        </w:rPr>
+        <w:t xml:space="preserve">If we have </w:t>
+      </w:r>
+      <w:proofErr w:type="gramStart"/>
+      <w:r>
+        <w:rPr>
+          <w:rFonts w:cstheme="minorHAnsi"/>
+          <w:sz w:val="32"/>
+          <w:szCs w:val="32"/>
+          <w:lang w:val="en-US"/>
+        </w:rPr>
+        <w:t>setTimeOut(</w:t>
+      </w:r>
+      <w:proofErr w:type="gramEnd"/>
+      <w:r>
+        <w:rPr>
+          <w:rFonts w:cstheme="minorHAnsi"/>
+          <w:sz w:val="32"/>
+          <w:szCs w:val="32"/>
+          <w:lang w:val="en-US"/>
+        </w:rPr>
+        <w:t>)</w:t>
+      </w:r>
+      <w:bookmarkStart w:id="0" w:name="_GoBack"/>
+      <w:bookmarkEnd w:id="0"/>
+      <w:r>
+        <w:rPr>
+          <w:rFonts w:cstheme="minorHAnsi"/>
+          <w:sz w:val="32"/>
+          <w:szCs w:val="32"/>
+          <w:lang w:val="en-US"/>
+        </w:rPr>
+        <w:t xml:space="preserve"> or any buttons that need listening then it is added to the webapi. WebApis will listen for those buttons or they will set a timer for </w:t>
+      </w:r>
+      <w:proofErr w:type="gramStart"/>
+      <w:r>
+        <w:rPr>
+          <w:rFonts w:cstheme="minorHAnsi"/>
+          <w:sz w:val="32"/>
+          <w:szCs w:val="32"/>
+          <w:lang w:val="en-US"/>
+        </w:rPr>
+        <w:t>setTimeOut(</w:t>
+      </w:r>
+      <w:proofErr w:type="gramEnd"/>
+      <w:r>
+        <w:rPr>
+          <w:rFonts w:cstheme="minorHAnsi"/>
+          <w:sz w:val="32"/>
+          <w:szCs w:val="32"/>
+          <w:lang w:val="en-US"/>
+        </w:rPr>
+        <w:t xml:space="preserve">) after one of them finishes it is put in the </w:t>
+      </w:r>
+      <w:r>
+        <w:rPr>
+          <w:rFonts w:cstheme="minorHAnsi"/>
+          <w:sz w:val="32"/>
+          <w:szCs w:val="32"/>
+          <w:lang w:val="en-US"/>
+        </w:rPr>
+        <w:lastRenderedPageBreak/>
+        <w:t xml:space="preserve">Task Queue after this once the stack is empty only then it is gonna be put in the stack. So for example </w:t>
+      </w:r>
+      <w:r>
+        <w:rPr>
+          <w:rFonts w:cstheme="minorHAnsi"/>
+          <w:sz w:val="32"/>
+          <w:szCs w:val="32"/>
+          <w:lang w:val="en-US"/>
+        </w:rPr>
+        <w:sym w:font="Wingdings" w:char="F0E0"/>
+      </w:r>
+    </w:p>
+    <w:p>
+      <w:pPr>
+        <w:spacing w:line="276" w:lineRule="auto"/>
+        <w:rPr>
+          <w:rFonts w:cstheme="minorHAnsi"/>
+          <w:sz w:val="32"/>
+          <w:szCs w:val="32"/>
+          <w:lang w:val="en-US"/>
+        </w:rPr>
+      </w:pPr>
+      <w:r>
+        <w:rPr>
+          <w:noProof/>
+          <w:lang w:eastAsia="ru-RU"/>
+        </w:rPr>
+        <w:drawing>
+          <wp:inline distT="0" distB="0" distL="0" distR="0" wp14:anchorId="6858B13A" wp14:editId="27B7315C">
+            <wp:extent cx="3314700" cy="1800225"/>
+            <wp:effectExtent l="0" t="0" r="0" b="9525"/>
+            <wp:docPr id="5" name="Picture 5"/>
+            <wp:cNvGraphicFramePr>
+              <a:graphicFrameLocks xmlns:a="http://schemas.openxmlformats.org/drawingml/2006/main" noChangeAspect="1"/>
+            </wp:cNvGraphicFramePr>
+            <a:graphic xmlns:a="http://schemas.openxmlformats.org/drawingml/2006/main">
+              <a:graphicData uri="http://schemas.openxmlformats.org/drawingml/2006/picture">
+                <pic:pic xmlns:pic="http://schemas.openxmlformats.org/drawingml/2006/picture">
+                  <pic:nvPicPr>
+                    <pic:cNvPr id="1" name=""/>
+                    <pic:cNvPicPr/>
+                  </pic:nvPicPr>
+                  <pic:blipFill>
+                    <a:blip r:embed="rId14"/>
+                    <a:stretch>
+                      <a:fillRect/>
+                    </a:stretch>
+                  </pic:blipFill>
+                  <pic:spPr>
+                    <a:xfrm>
+                      <a:off x="0" y="0"/>
+                      <a:ext cx="3314700" cy="1800225"/>
+                    </a:xfrm>
+                    <a:prstGeom prst="rect">
+                      <a:avLst/>
+                    </a:prstGeom>
+                  </pic:spPr>
+                </pic:pic>
+              </a:graphicData>
+            </a:graphic>
+          </wp:inline>
+        </w:drawing>
+      </w:r>
+    </w:p>
+    <w:p>
+      <w:pPr>
+        <w:spacing w:line="276" w:lineRule="auto"/>
+        <w:rPr>
+          <w:rFonts w:cstheme="minorHAnsi"/>
+          <w:sz w:val="32"/>
+          <w:szCs w:val="32"/>
+          <w:lang w:val="en-US"/>
+        </w:rPr>
+      </w:pPr>
+      <w:r>
+        <w:rPr>
+          <w:rFonts w:cstheme="minorHAnsi"/>
+          <w:sz w:val="32"/>
+          <w:szCs w:val="32"/>
+          <w:lang w:val="en-US"/>
+        </w:rPr>
+        <w:t xml:space="preserve">Even though the </w:t>
+      </w:r>
+      <w:r>
+        <w:rPr>
+          <w:rFonts w:cstheme="minorHAnsi"/>
+          <w:sz w:val="32"/>
+          <w:szCs w:val="32"/>
+          <w:lang w:val="en-US"/>
+        </w:rPr>
+        <w:t>timer is set to 100 ms it will be added to the stack when the stack is empty and this will happen after while loop finishes.</w:t>
+      </w:r>
     </w:p>
     <w:sectPr>
-      <w:headerReference w:type="default" r:id="rId13"/>
-      <w:footerReference w:type="default" r:id="rId14"/>
+      <w:headerReference w:type="default" r:id="rId15"/>
+      <w:footerReference w:type="default" r:id="rId16"/>
       <w:pgSz w:w="11906" w:h="16838"/>
       <w:pgMar w:top="1134" w:right="850" w:bottom="1134" w:left="1701" w:header="708" w:footer="708" w:gutter="0"/>
       <w:cols w:space="708"/>
@@ -13939,7 +14334,7 @@
           <w:rPr>
             <w:noProof/>
           </w:rPr>
-          <w:t>1</w:t>
+          <w:t>12</w:t>
         </w:r>
         <w:r>
           <w:rPr>
@@ -14966,7 +15361,7 @@
 </file>
 
 <file path=customXml/itemProps1.xml><?xml version="1.0" encoding="utf-8"?>
-<ds:datastoreItem xmlns:ds="http://schemas.openxmlformats.org/officeDocument/2006/customXml" ds:itemID="{85E59F0D-5BE4-41CA-BD8B-0A385CB9FAF9}">
+<ds:datastoreItem xmlns:ds="http://schemas.openxmlformats.org/officeDocument/2006/customXml" ds:itemID="{4309EAC6-AB4C-4306-8E38-8BD1BFA93610}">
   <ds:schemaRefs>
     <ds:schemaRef ds:uri="http://schemas.openxmlformats.org/officeDocument/2006/bibliography"/>
   </ds:schemaRefs>

</xml_diff>